<commit_message>
docs: 1. Updated Ingredients And Menu
</commit_message>
<xml_diff>
--- a/Healthy Diet.docx
+++ b/Healthy Diet.docx
@@ -229,8 +229,6 @@
         </w:rPr>
         <w:t>40</w:t>
       </w:r>
-      <w:bookmarkStart w:id="0" w:name="_GoBack"/>
-      <w:bookmarkEnd w:id="0"/>
     </w:p>
     <w:p>
       <w:pPr>
@@ -1195,7 +1193,7 @@
           <w:szCs w:val="24"/>
           <w:lang w:val="en-US" w:eastAsia="zh-CN"/>
         </w:rPr>
-        <w:t>Devondale Milk 8 large boxes 1 Liter - Enough for 30 meals</w:t>
+        <w:t>Devondale Milk 8 large boxes 1 Liter - Enough for 60 snacks</w:t>
       </w:r>
     </w:p>
     <w:p>
@@ -1253,6 +1251,7 @@
         <w:pStyle w:val="17"/>
         <w:widowControl/>
         <w:numPr>
+          <w:ilvl w:val="0"/>
           <w:numId w:val="0"/>
         </w:numPr>
         <w:suppressAutoHyphens/>
@@ -1273,6 +1272,7 @@
         <w:pStyle w:val="17"/>
         <w:widowControl/>
         <w:numPr>
+          <w:ilvl w:val="0"/>
           <w:numId w:val="0"/>
         </w:numPr>
         <w:suppressAutoHyphens/>
@@ -1685,6 +1685,7 @@
         <w:pStyle w:val="17"/>
         <w:widowControl/>
         <w:numPr>
+          <w:ilvl w:val="0"/>
           <w:numId w:val="0"/>
         </w:numPr>
         <w:suppressAutoHyphens/>
@@ -1705,6 +1706,7 @@
         <w:pStyle w:val="17"/>
         <w:widowControl/>
         <w:numPr>
+          <w:ilvl w:val="0"/>
           <w:numId w:val="0"/>
         </w:numPr>
         <w:suppressAutoHyphens/>
@@ -1775,86 +1777,6 @@
     </w:p>
     <w:p>
       <w:pPr>
-        <w:pStyle w:val="17"/>
-        <w:numPr>
-          <w:ilvl w:val="0"/>
-          <w:numId w:val="2"/>
-        </w:numPr>
-        <w:rPr>
-          <w:rFonts w:hint="default" w:ascii="FreeSans" w:hAnsi="FreeSans"/>
-          <w:sz w:val="24"/>
-          <w:szCs w:val="24"/>
-          <w:lang w:val="en-US"/>
-        </w:rPr>
-      </w:pPr>
-      <w:r>
-        <w:rPr>
-          <w:rFonts w:hint="default" w:ascii="FreeSans" w:hAnsi="FreeSans"/>
-          <w:sz w:val="24"/>
-          <w:szCs w:val="24"/>
-          <w:lang w:val="en-US"/>
-        </w:rPr>
-        <w:t>Julie’s Lemond Cheese Biz (3 packets) 180gram</w:t>
-      </w:r>
-    </w:p>
-    <w:p>
-      <w:pPr>
-        <w:pStyle w:val="17"/>
-        <w:numPr>
-          <w:ilvl w:val="1"/>
-          <w:numId w:val="2"/>
-        </w:numPr>
-        <w:ind w:left="1440" w:leftChars="0" w:hanging="360" w:firstLineChars="0"/>
-        <w:rPr>
-          <w:rFonts w:hint="default" w:ascii="FreeSans" w:hAnsi="FreeSans"/>
-          <w:sz w:val="24"/>
-          <w:szCs w:val="24"/>
-          <w:lang w:val="en-US"/>
-        </w:rPr>
-      </w:pPr>
-      <w:r>
-        <w:rPr>
-          <w:rFonts w:hint="default" w:ascii="FreeSans" w:hAnsi="FreeSans"/>
-          <w:sz w:val="24"/>
-          <w:szCs w:val="24"/>
-          <w:lang w:val="en-US"/>
-        </w:rPr>
-        <w:t>Brought from welcome supermarket</w:t>
-      </w:r>
-    </w:p>
-    <w:p>
-      <w:pPr>
-        <w:pStyle w:val="17"/>
-        <w:numPr>
-          <w:ilvl w:val="1"/>
-          <w:numId w:val="2"/>
-        </w:numPr>
-        <w:ind w:left="1440" w:leftChars="0" w:hanging="360" w:firstLineChars="0"/>
-        <w:rPr>
-          <w:rFonts w:hint="default" w:ascii="FreeSans" w:hAnsi="FreeSans"/>
-          <w:sz w:val="24"/>
-          <w:szCs w:val="24"/>
-          <w:lang w:val="en-US"/>
-        </w:rPr>
-      </w:pPr>
-      <w:r>
-        <w:rPr>
-          <w:rFonts w:hint="default" w:ascii="FreeSans" w:hAnsi="FreeSans"/>
-          <w:sz w:val="24"/>
-          <w:szCs w:val="24"/>
-          <w:lang w:val="en-US"/>
-        </w:rPr>
-        <w:t>Approximate $17.9 for 1 packet</w:t>
-      </w:r>
-    </w:p>
-    <w:p>
-      <w:pPr>
-        <w:pStyle w:val="17"/>
-        <w:numPr>
-          <w:ilvl w:val="1"/>
-          <w:numId w:val="2"/>
-        </w:numPr>
-        <w:ind w:left="1440" w:leftChars="0" w:hanging="360" w:firstLineChars="0"/>
         <w:rPr>
           <w:rFonts w:hint="default" w:ascii="Arial Regular" w:hAnsi="Arial Regular" w:cs="Arial Regular"/>
           <w:b/>
@@ -1864,14 +1786,435 @@
           <w:szCs w:val="24"/>
         </w:rPr>
       </w:pPr>
+    </w:p>
+    <w:p>
+      <w:pPr>
+        <w:rPr>
+          <w:rFonts w:hint="default" w:ascii="Arial Regular" w:hAnsi="Arial Regular" w:cs="Arial Regular"/>
+          <w:sz w:val="24"/>
+          <w:szCs w:val="24"/>
+        </w:rPr>
+      </w:pPr>
+      <w:r>
+        <w:rPr>
+          <w:rFonts w:hint="default" w:ascii="Arial Regular" w:hAnsi="Arial Regular" w:cs="Arial Regular"/>
+          <w:b/>
+          <w:bCs/>
+          <w:color w:val="4472C4" w:themeColor="accent1"/>
+          <w:sz w:val="24"/>
+          <w:szCs w:val="24"/>
+        </w:rPr>
+        <w:t>Total Price: Approximate $</w:t>
+      </w:r>
+      <w:r>
+        <w:rPr>
+          <w:rFonts w:hint="default" w:ascii="Arial Regular" w:hAnsi="Arial Regular" w:cs="Arial Regular"/>
+          <w:b/>
+          <w:bCs/>
+          <w:color w:val="4472C4" w:themeColor="accent1"/>
+          <w:sz w:val="24"/>
+          <w:szCs w:val="24"/>
+          <w:lang w:val="en-US"/>
+        </w:rPr>
+        <w:t xml:space="preserve">586.2 </w:t>
+      </w:r>
+      <w:r>
+        <w:rPr>
+          <w:rFonts w:hint="default" w:ascii="Arial Regular" w:hAnsi="Arial Regular" w:cs="Arial Regular"/>
+          <w:b/>
+          <w:bCs/>
+          <w:color w:val="4472C4" w:themeColor="accent1"/>
+          <w:sz w:val="24"/>
+          <w:szCs w:val="24"/>
+        </w:rPr>
+        <w:t>(All in terms of Hong Kong Dollars)</w:t>
+      </w:r>
+    </w:p>
+    <w:p>
+      <w:pPr>
+        <w:jc w:val="right"/>
+        <w:rPr>
+          <w:rFonts w:hint="default" w:ascii="Arial Regular" w:hAnsi="Arial Regular" w:cs="Arial Regular"/>
+          <w:i/>
+          <w:iCs/>
+          <w:sz w:val="24"/>
+          <w:szCs w:val="24"/>
+        </w:rPr>
+      </w:pPr>
+      <w:r>
+        <w:rPr>
+          <w:rFonts w:hint="default" w:ascii="Arial Regular" w:hAnsi="Arial Regular" w:cs="Arial Regular"/>
+          <w:i/>
+          <w:iCs/>
+          <w:sz w:val="24"/>
+          <w:szCs w:val="24"/>
+        </w:rPr>
+        <w:t>Updated:</w:t>
+      </w:r>
+      <w:r>
+        <w:rPr>
+          <w:rFonts w:hint="default" w:ascii="Arial Regular" w:hAnsi="Arial Regular" w:cs="Arial Regular"/>
+          <w:i/>
+          <w:iCs/>
+          <w:sz w:val="24"/>
+          <w:szCs w:val="24"/>
+          <w:lang w:val="en-US"/>
+        </w:rPr>
+        <w:t xml:space="preserve"> 20th</w:t>
+      </w:r>
+      <w:r>
+        <w:rPr>
+          <w:rFonts w:hint="default" w:ascii="Arial Regular" w:hAnsi="Arial Regular" w:cs="Arial Regular"/>
+          <w:i/>
+          <w:iCs/>
+          <w:sz w:val="24"/>
+          <w:szCs w:val="24"/>
+        </w:rPr>
+        <w:t xml:space="preserve"> </w:t>
+      </w:r>
+      <w:r>
+        <w:rPr>
+          <w:rFonts w:hint="default" w:ascii="Arial Regular" w:hAnsi="Arial Regular" w:cs="Arial Regular"/>
+          <w:i/>
+          <w:iCs/>
+          <w:sz w:val="24"/>
+          <w:szCs w:val="24"/>
+          <w:lang w:val="en-US"/>
+        </w:rPr>
+        <w:t xml:space="preserve">March </w:t>
+      </w:r>
+      <w:r>
+        <w:rPr>
+          <w:rFonts w:hint="default" w:ascii="Arial Regular" w:hAnsi="Arial Regular" w:cs="Arial Regular"/>
+          <w:i/>
+          <w:iCs/>
+          <w:sz w:val="24"/>
+          <w:szCs w:val="24"/>
+        </w:rPr>
+        <w:t>2025 price subject to change</w:t>
+      </w:r>
+    </w:p>
+    <w:p>
+      <w:pPr>
+        <w:jc w:val="right"/>
+        <w:rPr>
+          <w:rFonts w:hint="default" w:ascii="Arial Regular" w:hAnsi="Arial Regular" w:cs="Arial Regular"/>
+          <w:i/>
+          <w:iCs/>
+          <w:sz w:val="24"/>
+          <w:szCs w:val="24"/>
+        </w:rPr>
+      </w:pPr>
+    </w:p>
+    <w:p>
+      <w:pPr>
+        <w:rPr>
+          <w:rFonts w:hint="default" w:ascii="Arial Bold" w:hAnsi="Arial Bold" w:cs="Arial Bold"/>
+          <w:b/>
+          <w:bCs/>
+          <w:sz w:val="44"/>
+          <w:szCs w:val="44"/>
+        </w:rPr>
+      </w:pPr>
+      <w:r>
+        <w:rPr>
+          <w:rFonts w:hint="default" w:ascii="Arial Bold" w:hAnsi="Arial Bold" w:cs="Arial Bold"/>
+          <w:b/>
+          <w:bCs/>
+          <w:sz w:val="44"/>
+          <w:szCs w:val="44"/>
+        </w:rPr>
+        <w:br w:type="page"/>
+      </w:r>
+    </w:p>
+    <w:p>
+      <w:pPr>
+        <w:jc w:val="center"/>
+        <w:rPr>
+          <w:rFonts w:hint="default" w:ascii="Arial Bold" w:hAnsi="Arial Bold" w:cs="Arial Bold"/>
+          <w:b/>
+          <w:bCs/>
+          <w:sz w:val="36"/>
+          <w:szCs w:val="36"/>
+        </w:rPr>
+      </w:pPr>
+      <w:r>
+        <w:rPr>
+          <w:rFonts w:hint="default" w:ascii="Arial Bold" w:hAnsi="Arial Bold" w:cs="Arial Bold"/>
+          <w:b/>
+          <w:bCs/>
+          <w:sz w:val="36"/>
+          <w:szCs w:val="36"/>
+        </w:rPr>
+        <w:t xml:space="preserve">Ingredients And Menus (Total </w:t>
+      </w:r>
+      <w:r>
+        <w:rPr>
+          <w:rFonts w:hint="default" w:ascii="Arial Bold" w:hAnsi="Arial Bold" w:cs="Arial Bold"/>
+          <w:b/>
+          <w:bCs/>
+          <w:sz w:val="36"/>
+          <w:szCs w:val="36"/>
+          <w:lang w:val="en-US"/>
+        </w:rPr>
+        <w:t>9</w:t>
+      </w:r>
+      <w:r>
+        <w:rPr>
+          <w:rFonts w:hint="default" w:ascii="Arial Bold" w:hAnsi="Arial Bold" w:cs="Arial Bold"/>
+          <w:b/>
+          <w:bCs/>
+          <w:sz w:val="36"/>
+          <w:szCs w:val="36"/>
+        </w:rPr>
+        <w:t>0 Meals</w:t>
+      </w:r>
+      <w:r>
+        <w:rPr>
+          <w:rFonts w:hint="default" w:ascii="Arial Bold" w:hAnsi="Arial Bold" w:cs="Arial Bold"/>
+          <w:b/>
+          <w:bCs/>
+          <w:sz w:val="36"/>
+          <w:szCs w:val="36"/>
+          <w:lang w:val="en-US"/>
+        </w:rPr>
+        <w:t xml:space="preserve"> Plus Snacks</w:t>
+      </w:r>
+      <w:r>
+        <w:rPr>
+          <w:rFonts w:hint="default" w:ascii="Arial Bold" w:hAnsi="Arial Bold" w:cs="Arial Bold"/>
+          <w:b/>
+          <w:bCs/>
+          <w:sz w:val="36"/>
+          <w:szCs w:val="36"/>
+        </w:rPr>
+        <w:t>)</w:t>
+      </w:r>
+    </w:p>
+    <w:p>
+      <w:pPr>
+        <w:jc w:val="center"/>
+        <w:rPr>
+          <w:rFonts w:hint="default" w:ascii="Arial Regular" w:hAnsi="Arial Regular" w:cs="Arial Regular"/>
+          <w:sz w:val="24"/>
+          <w:szCs w:val="24"/>
+        </w:rPr>
+      </w:pPr>
+      <w:r>
+        <w:rPr>
+          <w:rFonts w:hint="default" w:ascii="Arial Regular" w:hAnsi="Arial Regular" w:cs="Arial Regular"/>
+          <w:sz w:val="24"/>
+          <w:szCs w:val="24"/>
+          <w:lang w:val="en-US"/>
+        </w:rPr>
+        <w:t>3</w:t>
+      </w:r>
+      <w:r>
+        <w:rPr>
+          <w:rFonts w:hint="default" w:ascii="Arial Regular" w:hAnsi="Arial Regular" w:cs="Arial Regular"/>
+          <w:sz w:val="24"/>
+          <w:szCs w:val="24"/>
+        </w:rPr>
+        <w:t xml:space="preserve"> Meals Per Day (Breakfast, Luch </w:t>
+      </w:r>
+      <w:r>
+        <w:rPr>
+          <w:rFonts w:hint="default" w:ascii="Arial Regular" w:hAnsi="Arial Regular" w:cs="Arial Regular"/>
+          <w:sz w:val="24"/>
+          <w:szCs w:val="24"/>
+          <w:lang w:val="en-US"/>
+        </w:rPr>
+        <w:t xml:space="preserve">and </w:t>
+      </w:r>
+      <w:r>
+        <w:rPr>
+          <w:rFonts w:hint="default" w:ascii="Arial Regular" w:hAnsi="Arial Regular" w:cs="Arial Regular"/>
+          <w:sz w:val="24"/>
+          <w:szCs w:val="24"/>
+        </w:rPr>
+        <w:t>Dinner</w:t>
+      </w:r>
+      <w:r>
+        <w:rPr>
+          <w:rFonts w:hint="default" w:ascii="Arial Regular" w:hAnsi="Arial Regular" w:cs="Arial Regular"/>
+          <w:sz w:val="24"/>
+          <w:szCs w:val="24"/>
+          <w:lang w:val="en-US"/>
+        </w:rPr>
+        <w:t xml:space="preserve"> Plus Snacks</w:t>
+      </w:r>
+      <w:r>
+        <w:rPr>
+          <w:rFonts w:hint="default" w:ascii="Arial Regular" w:hAnsi="Arial Regular" w:cs="Arial Regular"/>
+          <w:sz w:val="24"/>
+          <w:szCs w:val="24"/>
+        </w:rPr>
+        <w:t xml:space="preserve">) for </w:t>
+      </w:r>
+      <w:r>
+        <w:rPr>
+          <w:rFonts w:hint="default" w:ascii="Arial Regular" w:hAnsi="Arial Regular" w:cs="Arial Regular"/>
+          <w:sz w:val="24"/>
+          <w:szCs w:val="24"/>
+          <w:lang w:val="en-US"/>
+        </w:rPr>
+        <w:t>3</w:t>
+      </w:r>
+      <w:r>
+        <w:rPr>
+          <w:rFonts w:hint="default" w:ascii="Arial Regular" w:hAnsi="Arial Regular" w:cs="Arial Regular"/>
+          <w:sz w:val="24"/>
+          <w:szCs w:val="24"/>
+        </w:rPr>
+        <w:t>0 days</w:t>
+      </w:r>
+    </w:p>
+    <w:p>
+      <w:pPr>
+        <w:jc w:val="center"/>
+        <w:rPr>
+          <w:rFonts w:hint="default" w:ascii="Arial Regular" w:hAnsi="Arial Regular" w:cs="Arial Regular"/>
+          <w:sz w:val="24"/>
+          <w:szCs w:val="24"/>
+        </w:rPr>
+      </w:pPr>
+    </w:p>
+    <w:p>
+      <w:pPr>
+        <w:jc w:val="both"/>
+        <w:rPr>
+          <w:rFonts w:hint="default" w:ascii="Arial Regular" w:hAnsi="Arial Regular" w:cs="Arial Regular"/>
+          <w:sz w:val="24"/>
+          <w:szCs w:val="24"/>
+        </w:rPr>
+      </w:pPr>
+      <w:r>
+        <w:rPr>
+          <w:rFonts w:hint="default" w:ascii="Arial Regular" w:hAnsi="Arial Regular" w:cs="Arial Regular"/>
+          <w:b/>
+          <w:bCs/>
+          <w:color w:val="FF0000"/>
+          <w:sz w:val="24"/>
+          <w:szCs w:val="24"/>
+        </w:rPr>
+        <w:t>These ingredients are based on portions. In case you don’t how to accurately divide it into portion. You can use a balance to weight the net weight of the ingredients and then divide it into portions base on the net weight.</w:t>
+      </w:r>
+      <w:r>
+        <w:rPr>
+          <w:rFonts w:hint="default" w:ascii="Arial Regular" w:hAnsi="Arial Regular" w:cs="Arial Regular"/>
+          <w:sz w:val="24"/>
+          <w:szCs w:val="24"/>
+        </w:rPr>
+        <w:t xml:space="preserve">  </w:t>
+      </w:r>
+    </w:p>
+    <w:p>
+      <w:pPr>
+        <w:jc w:val="both"/>
+        <w:rPr>
+          <w:rFonts w:hint="default" w:ascii="Arial Regular" w:hAnsi="Arial Regular" w:cs="Arial Regular"/>
+          <w:sz w:val="24"/>
+          <w:szCs w:val="24"/>
+        </w:rPr>
+      </w:pPr>
+    </w:p>
+    <w:p>
+      <w:pPr>
+        <w:pStyle w:val="17"/>
+        <w:numPr>
+          <w:ilvl w:val="0"/>
+          <w:numId w:val="4"/>
+        </w:numPr>
+        <w:rPr>
+          <w:rFonts w:hint="default" w:ascii="Arial Regular" w:hAnsi="Arial Regular" w:cs="Arial Regular"/>
+          <w:sz w:val="24"/>
+          <w:szCs w:val="24"/>
+        </w:rPr>
+      </w:pPr>
+      <w:r>
+        <w:rPr>
+          <w:rFonts w:hint="default" w:ascii="Arial Regular" w:hAnsi="Arial Regular" w:cs="Arial Regular"/>
+          <w:i w:val="0"/>
+          <w:iCs w:val="0"/>
+          <w:sz w:val="24"/>
+          <w:szCs w:val="24"/>
+          <w:lang w:val="en-US"/>
+        </w:rPr>
+        <w:t>Breakfast meal</w:t>
+      </w:r>
+      <w:r>
+        <w:rPr>
+          <w:rFonts w:hint="default" w:ascii="Arial Regular" w:hAnsi="Arial Regular" w:cs="Arial Regular"/>
+          <w:i w:val="0"/>
+          <w:iCs w:val="0"/>
+          <w:sz w:val="24"/>
+          <w:szCs w:val="24"/>
+        </w:rPr>
+        <w:t xml:space="preserve"> </w:t>
+      </w:r>
+      <w:r>
+        <w:rPr>
+          <w:rFonts w:hint="default" w:ascii="Arial Regular" w:hAnsi="Arial Regular" w:cs="Arial Regular"/>
+          <w:i/>
+          <w:iCs/>
+          <w:sz w:val="24"/>
+          <w:szCs w:val="24"/>
+        </w:rPr>
+        <w:t>– (30 meals) (Served for Breakfast)</w:t>
+      </w:r>
+    </w:p>
+    <w:p>
+      <w:pPr>
+        <w:pStyle w:val="17"/>
+        <w:rPr>
+          <w:rFonts w:hint="default" w:ascii="Arial Regular" w:hAnsi="Arial Regular" w:cs="Arial Regular"/>
+          <w:i/>
+          <w:iCs/>
+          <w:sz w:val="24"/>
+          <w:szCs w:val="24"/>
+        </w:rPr>
+      </w:pPr>
+    </w:p>
+    <w:p>
+      <w:pPr>
+        <w:pStyle w:val="17"/>
+        <w:numPr>
+          <w:ilvl w:val="1"/>
+          <w:numId w:val="4"/>
+        </w:numPr>
+        <w:ind w:left="1440" w:leftChars="0" w:hanging="360" w:firstLineChars="0"/>
+        <w:rPr>
+          <w:rFonts w:hint="default" w:ascii="Arial Regular" w:hAnsi="Arial Regular" w:cs="Arial Regular"/>
+          <w:sz w:val="24"/>
+          <w:szCs w:val="24"/>
+        </w:rPr>
+      </w:pPr>
+      <w:r>
+        <w:rPr>
+          <w:rFonts w:hint="default" w:ascii="Arial Regular" w:hAnsi="Arial Regular" w:cs="Arial Regular"/>
+          <w:sz w:val="24"/>
+          <w:szCs w:val="24"/>
+          <w:lang w:val="en-US"/>
+        </w:rPr>
+        <w:t xml:space="preserve">Sweet Oat meal with </w:t>
+      </w:r>
       <w:r>
         <w:rPr>
           <w:rFonts w:hint="default" w:ascii="FreeSans" w:hAnsi="FreeSans"/>
           <w:sz w:val="24"/>
           <w:szCs w:val="24"/>
-          <w:lang w:val="en-US"/>
-        </w:rPr>
-        <w:t>Price: $53.7</w:t>
+          <w:lang w:val="en-US" w:eastAsia="zh-CN"/>
+        </w:rPr>
+        <w:t xml:space="preserve">Evaporated Milk </w:t>
+      </w:r>
+      <w:r>
+        <w:rPr>
+          <w:rFonts w:hint="default" w:ascii="Arial Regular" w:hAnsi="Arial Regular" w:cs="Arial Regular"/>
+          <w:sz w:val="24"/>
+          <w:szCs w:val="24"/>
+          <w:lang w:val="en-US"/>
+        </w:rPr>
+        <w:t>(8 spoonfull of dried Oats, equilvanent to 40 grams, 40ml of Evaporated Milk, little bit of sugar).</w:t>
       </w:r>
     </w:p>
     <w:p>
@@ -1879,6 +2222,7 @@
         <w:pStyle w:val="17"/>
         <w:widowControl/>
         <w:numPr>
+          <w:ilvl w:val="0"/>
           <w:numId w:val="0"/>
         </w:numPr>
         <w:suppressAutoHyphens/>
@@ -1888,168 +2232,57 @@
         <w:jc w:val="left"/>
         <w:rPr>
           <w:rFonts w:hint="default" w:ascii="Arial Regular" w:hAnsi="Arial Regular" w:cs="Arial Regular"/>
-          <w:b/>
-          <w:bCs/>
-          <w:color w:val="4472C4" w:themeColor="accent1"/>
-          <w:sz w:val="24"/>
-          <w:szCs w:val="24"/>
-        </w:rPr>
-      </w:pPr>
-    </w:p>
-    <w:p>
-      <w:pPr>
-        <w:pStyle w:val="17"/>
-        <w:widowControl/>
-        <w:numPr>
-          <w:numId w:val="0"/>
-        </w:numPr>
-        <w:suppressAutoHyphens/>
-        <w:bidi w:val="0"/>
-        <w:spacing w:before="0" w:after="160" w:line="259" w:lineRule="auto"/>
-        <w:ind w:firstLine="720" w:firstLineChars="0"/>
-        <w:contextualSpacing/>
-        <w:jc w:val="left"/>
-        <w:rPr>
-          <w:rFonts w:hint="default" w:ascii="Arial Regular" w:hAnsi="Arial Regular" w:cs="Arial Regular"/>
-          <w:b/>
-          <w:bCs/>
-          <w:color w:val="4472C4" w:themeColor="accent1"/>
-          <w:sz w:val="24"/>
-          <w:szCs w:val="24"/>
-          <w:lang w:val="en-US"/>
-        </w:rPr>
-      </w:pPr>
-      <w:r>
-        <w:rPr>
-          <w:rFonts w:hint="default" w:ascii="Arial Regular" w:hAnsi="Arial Regular" w:cs="Arial Regular"/>
-          <w:b/>
-          <w:bCs/>
-          <w:color w:val="4472C4" w:themeColor="accent1"/>
-          <w:sz w:val="24"/>
-          <w:szCs w:val="24"/>
-          <w:lang w:val="en-US"/>
-        </w:rPr>
-        <w:drawing>
-          <wp:inline distT="0" distB="0" distL="114300" distR="114300">
-            <wp:extent cx="2638425" cy="1316355"/>
-            <wp:effectExtent l="0" t="0" r="3175" b="4445"/>
-            <wp:docPr id="7" name="Picture 7" descr="61oZbkw808L._AC_UF894,1000_QL80_"/>
-            <wp:cNvGraphicFramePr>
-              <a:graphicFrameLocks xmlns:a="http://schemas.openxmlformats.org/drawingml/2006/main" noChangeAspect="1"/>
-            </wp:cNvGraphicFramePr>
-            <a:graphic xmlns:a="http://schemas.openxmlformats.org/drawingml/2006/main">
-              <a:graphicData uri="http://schemas.openxmlformats.org/drawingml/2006/picture">
-                <pic:pic xmlns:pic="http://schemas.openxmlformats.org/drawingml/2006/picture">
-                  <pic:nvPicPr>
-                    <pic:cNvPr id="7" name="Picture 7" descr="61oZbkw808L._AC_UF894,1000_QL80_"/>
-                    <pic:cNvPicPr>
-                      <a:picLocks noChangeAspect="1"/>
-                    </pic:cNvPicPr>
-                  </pic:nvPicPr>
-                  <pic:blipFill>
-                    <a:blip r:embed="rId12"/>
-                    <a:stretch>
-                      <a:fillRect/>
-                    </a:stretch>
-                  </pic:blipFill>
-                  <pic:spPr>
-                    <a:xfrm>
-                      <a:off x="0" y="0"/>
-                      <a:ext cx="2638425" cy="1316355"/>
-                    </a:xfrm>
-                    <a:prstGeom prst="rect">
-                      <a:avLst/>
-                    </a:prstGeom>
-                  </pic:spPr>
-                </pic:pic>
-              </a:graphicData>
-            </a:graphic>
-          </wp:inline>
-        </w:drawing>
-      </w:r>
-    </w:p>
-    <w:p>
-      <w:pPr>
-        <w:rPr>
-          <w:rFonts w:hint="default" w:ascii="Arial Regular" w:hAnsi="Arial Regular" w:cs="Arial Regular"/>
-          <w:b/>
-          <w:bCs/>
-          <w:color w:val="4472C4" w:themeColor="accent1"/>
-          <w:sz w:val="24"/>
-          <w:szCs w:val="24"/>
-        </w:rPr>
-      </w:pPr>
-    </w:p>
-    <w:p>
-      <w:pPr>
-        <w:rPr>
-          <w:rFonts w:hint="default" w:ascii="Arial Regular" w:hAnsi="Arial Regular" w:cs="Arial Regular"/>
-          <w:b/>
-          <w:bCs/>
-          <w:color w:val="4472C4" w:themeColor="accent1"/>
-          <w:sz w:val="24"/>
-          <w:szCs w:val="24"/>
-        </w:rPr>
-      </w:pPr>
-    </w:p>
-    <w:p>
-      <w:pPr>
-        <w:rPr>
-          <w:rFonts w:hint="default" w:ascii="Arial Regular" w:hAnsi="Arial Regular" w:cs="Arial Regular"/>
-          <w:b/>
-          <w:bCs/>
-          <w:color w:val="4472C4" w:themeColor="accent1"/>
-          <w:sz w:val="24"/>
-          <w:szCs w:val="24"/>
-        </w:rPr>
-      </w:pPr>
-    </w:p>
-    <w:p>
-      <w:pPr>
-        <w:rPr>
-          <w:rFonts w:hint="default" w:ascii="Arial Regular" w:hAnsi="Arial Regular" w:cs="Arial Regular"/>
-          <w:sz w:val="24"/>
-          <w:szCs w:val="24"/>
-        </w:rPr>
-      </w:pPr>
-      <w:r>
-        <w:rPr>
-          <w:rFonts w:hint="default" w:ascii="Arial Regular" w:hAnsi="Arial Regular" w:cs="Arial Regular"/>
-          <w:b/>
-          <w:bCs/>
-          <w:color w:val="4472C4" w:themeColor="accent1"/>
-          <w:sz w:val="24"/>
-          <w:szCs w:val="24"/>
-        </w:rPr>
-        <w:t>Total Price: Approximate $</w:t>
-      </w:r>
-      <w:r>
-        <w:rPr>
-          <w:rFonts w:hint="default" w:ascii="Arial Regular" w:hAnsi="Arial Regular" w:cs="Arial Regular"/>
-          <w:b/>
-          <w:bCs/>
-          <w:color w:val="4472C4" w:themeColor="accent1"/>
-          <w:sz w:val="24"/>
-          <w:szCs w:val="24"/>
-          <w:lang w:val="en-US"/>
-        </w:rPr>
-        <w:t xml:space="preserve">639.9 </w:t>
-      </w:r>
-      <w:r>
-        <w:rPr>
-          <w:rFonts w:hint="default" w:ascii="Arial Regular" w:hAnsi="Arial Regular" w:cs="Arial Regular"/>
-          <w:b/>
-          <w:bCs/>
-          <w:color w:val="4472C4" w:themeColor="accent1"/>
-          <w:sz w:val="24"/>
-          <w:szCs w:val="24"/>
-        </w:rPr>
-        <w:t>(All in terms of Hong Kong Dollars)</w:t>
-      </w:r>
-    </w:p>
-    <w:p>
-      <w:pPr>
-        <w:jc w:val="right"/>
+          <w:sz w:val="24"/>
+          <w:szCs w:val="24"/>
+          <w:lang w:val="en-US"/>
+        </w:rPr>
+      </w:pPr>
+    </w:p>
+    <w:p>
+      <w:pPr>
+        <w:pStyle w:val="17"/>
+        <w:numPr>
+          <w:ilvl w:val="0"/>
+          <w:numId w:val="4"/>
+        </w:numPr>
+        <w:rPr>
+          <w:rFonts w:hint="default" w:ascii="Arial Regular" w:hAnsi="Arial Regular" w:cs="Arial Regular"/>
+          <w:sz w:val="24"/>
+          <w:szCs w:val="24"/>
+          <w:lang w:val="en-US"/>
+        </w:rPr>
+      </w:pPr>
+      <w:r>
+        <w:rPr>
+          <w:rFonts w:hint="default" w:ascii="Arial Regular" w:hAnsi="Arial Regular" w:cs="Arial Regular"/>
+          <w:sz w:val="24"/>
+          <w:szCs w:val="24"/>
+          <w:lang w:val="en-US"/>
+        </w:rPr>
+        <w:t xml:space="preserve">Morning Snack </w:t>
+      </w:r>
+      <w:r>
+        <w:rPr>
+          <w:rFonts w:hint="default" w:ascii="Arial Regular" w:hAnsi="Arial Regular" w:cs="Arial Regular"/>
+          <w:i w:val="0"/>
+          <w:iCs w:val="0"/>
+          <w:sz w:val="24"/>
+          <w:szCs w:val="24"/>
+          <w:lang w:val="en-US"/>
+        </w:rPr>
+        <w:t>10:00 AM</w:t>
+      </w:r>
+      <w:r>
+        <w:rPr>
+          <w:rFonts w:hint="default" w:ascii="Arial Regular" w:hAnsi="Arial Regular" w:cs="Arial Regular"/>
+          <w:i w:val="0"/>
+          <w:iCs w:val="0"/>
+          <w:sz w:val="24"/>
+          <w:szCs w:val="24"/>
+        </w:rPr>
+        <w:t xml:space="preserve"> </w:t>
+      </w:r>
+      <w:r>
         <w:rPr>
           <w:rFonts w:hint="default" w:ascii="Arial Regular" w:hAnsi="Arial Regular" w:cs="Arial Regular"/>
           <w:i/>
@@ -2057,7 +2290,8 @@
           <w:sz w:val="24"/>
           <w:szCs w:val="24"/>
         </w:rPr>
-      </w:pPr>
+        <w:t>– (30 meals</w:t>
+      </w:r>
       <w:r>
         <w:rPr>
           <w:rFonts w:hint="default" w:ascii="Arial Regular" w:hAnsi="Arial Regular" w:cs="Arial Regular"/>
@@ -2065,8 +2299,9 @@
           <w:iCs/>
           <w:sz w:val="24"/>
           <w:szCs w:val="24"/>
-        </w:rPr>
-        <w:t>Updated:</w:t>
+          <w:lang w:val="en-US"/>
+        </w:rPr>
+        <w:t>~ 125gram</w:t>
       </w:r>
       <w:r>
         <w:rPr>
@@ -2075,9 +2310,8 @@
           <w:iCs/>
           <w:sz w:val="24"/>
           <w:szCs w:val="24"/>
-          <w:lang w:val="en-US"/>
-        </w:rPr>
-        <w:t xml:space="preserve"> 20th</w:t>
+        </w:rPr>
+        <w:t xml:space="preserve">) (Served for </w:t>
       </w:r>
       <w:r>
         <w:rPr>
@@ -2086,8 +2320,9 @@
           <w:iCs/>
           <w:sz w:val="24"/>
           <w:szCs w:val="24"/>
-        </w:rPr>
-        <w:t xml:space="preserve"> </w:t>
+          <w:lang w:val="en-US"/>
+        </w:rPr>
+        <w:t>Morning Snack 10:00AM</w:t>
       </w:r>
       <w:r>
         <w:rPr>
@@ -2096,299 +2331,23 @@
           <w:iCs/>
           <w:sz w:val="24"/>
           <w:szCs w:val="24"/>
-          <w:lang w:val="en-US"/>
-        </w:rPr>
-        <w:t xml:space="preserve">March </w:t>
-      </w:r>
-      <w:r>
-        <w:rPr>
-          <w:rFonts w:hint="default" w:ascii="Arial Regular" w:hAnsi="Arial Regular" w:cs="Arial Regular"/>
-          <w:i/>
-          <w:iCs/>
-          <w:sz w:val="24"/>
-          <w:szCs w:val="24"/>
-        </w:rPr>
-        <w:t>2025 price subject to change</w:t>
-      </w:r>
-    </w:p>
-    <w:p>
-      <w:pPr>
-        <w:jc w:val="right"/>
-        <w:rPr>
-          <w:rFonts w:hint="default" w:ascii="Arial Regular" w:hAnsi="Arial Regular" w:cs="Arial Regular"/>
-          <w:i/>
-          <w:iCs/>
-          <w:sz w:val="24"/>
-          <w:szCs w:val="24"/>
-        </w:rPr>
-      </w:pPr>
-    </w:p>
-    <w:p>
-      <w:pPr>
-        <w:rPr>
-          <w:rFonts w:hint="default" w:ascii="Arial Bold" w:hAnsi="Arial Bold" w:cs="Arial Bold"/>
-          <w:b/>
-          <w:bCs/>
-          <w:sz w:val="44"/>
-          <w:szCs w:val="44"/>
-        </w:rPr>
-      </w:pPr>
-      <w:r>
-        <w:rPr>
-          <w:rFonts w:hint="default" w:ascii="Arial Bold" w:hAnsi="Arial Bold" w:cs="Arial Bold"/>
-          <w:b/>
-          <w:bCs/>
-          <w:sz w:val="44"/>
-          <w:szCs w:val="44"/>
-        </w:rPr>
-        <w:br w:type="page"/>
-      </w:r>
-    </w:p>
-    <w:p>
-      <w:pPr>
-        <w:jc w:val="center"/>
-        <w:rPr>
-          <w:rFonts w:hint="default" w:ascii="Arial Bold" w:hAnsi="Arial Bold" w:cs="Arial Bold"/>
-          <w:b/>
-          <w:bCs/>
-          <w:sz w:val="36"/>
-          <w:szCs w:val="36"/>
-        </w:rPr>
-      </w:pPr>
-      <w:r>
-        <w:rPr>
-          <w:rFonts w:hint="default" w:ascii="Arial Bold" w:hAnsi="Arial Bold" w:cs="Arial Bold"/>
-          <w:b/>
-          <w:bCs/>
-          <w:sz w:val="36"/>
-          <w:szCs w:val="36"/>
-        </w:rPr>
-        <w:t xml:space="preserve">Ingredients And Menus (Total </w:t>
-      </w:r>
-      <w:r>
-        <w:rPr>
-          <w:rFonts w:hint="default" w:ascii="Arial Bold" w:hAnsi="Arial Bold" w:cs="Arial Bold"/>
-          <w:b/>
-          <w:bCs/>
-          <w:sz w:val="36"/>
-          <w:szCs w:val="36"/>
-          <w:lang w:val="en-US"/>
-        </w:rPr>
-        <w:t>9</w:t>
-      </w:r>
-      <w:r>
-        <w:rPr>
-          <w:rFonts w:hint="default" w:ascii="Arial Bold" w:hAnsi="Arial Bold" w:cs="Arial Bold"/>
-          <w:b/>
-          <w:bCs/>
-          <w:sz w:val="36"/>
-          <w:szCs w:val="36"/>
-        </w:rPr>
-        <w:t>0 Meals</w:t>
-      </w:r>
-      <w:r>
-        <w:rPr>
-          <w:rFonts w:hint="default" w:ascii="Arial Bold" w:hAnsi="Arial Bold" w:cs="Arial Bold"/>
-          <w:b/>
-          <w:bCs/>
-          <w:sz w:val="36"/>
-          <w:szCs w:val="36"/>
-          <w:lang w:val="en-US"/>
-        </w:rPr>
-        <w:t xml:space="preserve"> Plus Snacks</w:t>
-      </w:r>
-      <w:r>
-        <w:rPr>
-          <w:rFonts w:hint="default" w:ascii="Arial Bold" w:hAnsi="Arial Bold" w:cs="Arial Bold"/>
-          <w:b/>
-          <w:bCs/>
-          <w:sz w:val="36"/>
-          <w:szCs w:val="36"/>
         </w:rPr>
         <w:t>)</w:t>
       </w:r>
     </w:p>
     <w:p>
       <w:pPr>
-        <w:jc w:val="center"/>
-        <w:rPr>
-          <w:rFonts w:hint="default" w:ascii="Arial Regular" w:hAnsi="Arial Regular" w:cs="Arial Regular"/>
-          <w:sz w:val="24"/>
-          <w:szCs w:val="24"/>
-        </w:rPr>
-      </w:pPr>
-      <w:r>
-        <w:rPr>
-          <w:rFonts w:hint="default" w:ascii="Arial Regular" w:hAnsi="Arial Regular" w:cs="Arial Regular"/>
-          <w:sz w:val="24"/>
-          <w:szCs w:val="24"/>
-          <w:lang w:val="en-US"/>
-        </w:rPr>
-        <w:t>3</w:t>
-      </w:r>
-      <w:r>
-        <w:rPr>
-          <w:rFonts w:hint="default" w:ascii="Arial Regular" w:hAnsi="Arial Regular" w:cs="Arial Regular"/>
-          <w:sz w:val="24"/>
-          <w:szCs w:val="24"/>
-        </w:rPr>
-        <w:t xml:space="preserve"> Meals Per Day (Breakfast, Luch </w:t>
-      </w:r>
-      <w:r>
-        <w:rPr>
-          <w:rFonts w:hint="default" w:ascii="Arial Regular" w:hAnsi="Arial Regular" w:cs="Arial Regular"/>
-          <w:sz w:val="24"/>
-          <w:szCs w:val="24"/>
-          <w:lang w:val="en-US"/>
-        </w:rPr>
-        <w:t xml:space="preserve">and </w:t>
-      </w:r>
-      <w:r>
-        <w:rPr>
-          <w:rFonts w:hint="default" w:ascii="Arial Regular" w:hAnsi="Arial Regular" w:cs="Arial Regular"/>
-          <w:sz w:val="24"/>
-          <w:szCs w:val="24"/>
-        </w:rPr>
-        <w:t>Dinner</w:t>
-      </w:r>
-      <w:r>
-        <w:rPr>
-          <w:rFonts w:hint="default" w:ascii="Arial Regular" w:hAnsi="Arial Regular" w:cs="Arial Regular"/>
-          <w:sz w:val="24"/>
-          <w:szCs w:val="24"/>
-          <w:lang w:val="en-US"/>
-        </w:rPr>
-        <w:t xml:space="preserve"> Plus Snacks</w:t>
-      </w:r>
-      <w:r>
-        <w:rPr>
-          <w:rFonts w:hint="default" w:ascii="Arial Regular" w:hAnsi="Arial Regular" w:cs="Arial Regular"/>
-          <w:sz w:val="24"/>
-          <w:szCs w:val="24"/>
-        </w:rPr>
-        <w:t xml:space="preserve">) for </w:t>
-      </w:r>
-      <w:r>
-        <w:rPr>
-          <w:rFonts w:hint="default" w:ascii="Arial Regular" w:hAnsi="Arial Regular" w:cs="Arial Regular"/>
-          <w:sz w:val="24"/>
-          <w:szCs w:val="24"/>
-          <w:lang w:val="en-US"/>
-        </w:rPr>
-        <w:t>3</w:t>
-      </w:r>
-      <w:r>
-        <w:rPr>
-          <w:rFonts w:hint="default" w:ascii="Arial Regular" w:hAnsi="Arial Regular" w:cs="Arial Regular"/>
-          <w:sz w:val="24"/>
-          <w:szCs w:val="24"/>
-        </w:rPr>
-        <w:t>0 days</w:t>
-      </w:r>
-    </w:p>
-    <w:p>
-      <w:pPr>
-        <w:jc w:val="center"/>
-        <w:rPr>
-          <w:rFonts w:hint="default" w:ascii="Arial Regular" w:hAnsi="Arial Regular" w:cs="Arial Regular"/>
-          <w:sz w:val="24"/>
-          <w:szCs w:val="24"/>
-        </w:rPr>
-      </w:pPr>
-    </w:p>
-    <w:p>
-      <w:pPr>
-        <w:jc w:val="both"/>
-        <w:rPr>
-          <w:rFonts w:hint="default" w:ascii="Arial Regular" w:hAnsi="Arial Regular" w:cs="Arial Regular"/>
-          <w:sz w:val="24"/>
-          <w:szCs w:val="24"/>
-        </w:rPr>
-      </w:pPr>
-      <w:r>
-        <w:rPr>
-          <w:rFonts w:hint="default" w:ascii="Arial Regular" w:hAnsi="Arial Regular" w:cs="Arial Regular"/>
-          <w:b/>
-          <w:bCs/>
-          <w:color w:val="FF0000"/>
-          <w:sz w:val="24"/>
-          <w:szCs w:val="24"/>
-        </w:rPr>
-        <w:t>These ingredients are based on portions. In case you don’t how to accurately divide it into portion. You can use a balance to weight the net weight of the ingredients and then divide it into portions base on the net weight.</w:t>
-      </w:r>
-      <w:r>
-        <w:rPr>
-          <w:rFonts w:hint="default" w:ascii="Arial Regular" w:hAnsi="Arial Regular" w:cs="Arial Regular"/>
-          <w:sz w:val="24"/>
-          <w:szCs w:val="24"/>
-        </w:rPr>
-        <w:t xml:space="preserve">  </w:t>
-      </w:r>
-    </w:p>
-    <w:p>
-      <w:pPr>
-        <w:jc w:val="both"/>
-        <w:rPr>
-          <w:rFonts w:hint="default" w:ascii="Arial Regular" w:hAnsi="Arial Regular" w:cs="Arial Regular"/>
-          <w:sz w:val="24"/>
-          <w:szCs w:val="24"/>
-        </w:rPr>
-      </w:pPr>
-    </w:p>
-    <w:p>
-      <w:pPr>
-        <w:pStyle w:val="17"/>
-        <w:numPr>
-          <w:ilvl w:val="0"/>
-          <w:numId w:val="4"/>
-        </w:numPr>
-        <w:rPr>
-          <w:rFonts w:hint="default" w:ascii="Arial Regular" w:hAnsi="Arial Regular" w:cs="Arial Regular"/>
-          <w:sz w:val="24"/>
-          <w:szCs w:val="24"/>
-        </w:rPr>
-      </w:pPr>
-      <w:r>
-        <w:rPr>
-          <w:rFonts w:hint="default" w:ascii="Arial Regular" w:hAnsi="Arial Regular" w:cs="Arial Regular"/>
-          <w:i w:val="0"/>
-          <w:iCs w:val="0"/>
-          <w:sz w:val="24"/>
-          <w:szCs w:val="24"/>
-          <w:lang w:val="en-US"/>
-        </w:rPr>
-        <w:t>Breakfast meal</w:t>
-      </w:r>
-      <w:r>
-        <w:rPr>
-          <w:rFonts w:hint="default" w:ascii="Arial Regular" w:hAnsi="Arial Regular" w:cs="Arial Regular"/>
-          <w:i w:val="0"/>
-          <w:iCs w:val="0"/>
-          <w:sz w:val="24"/>
-          <w:szCs w:val="24"/>
-        </w:rPr>
-        <w:t xml:space="preserve"> </w:t>
-      </w:r>
-      <w:r>
-        <w:rPr>
-          <w:rFonts w:hint="default" w:ascii="Arial Regular" w:hAnsi="Arial Regular" w:cs="Arial Regular"/>
-          <w:i/>
-          <w:iCs/>
-          <w:sz w:val="24"/>
-          <w:szCs w:val="24"/>
-        </w:rPr>
-        <w:t>– (30 meals) (Served for Breakfast)</w:t>
-      </w:r>
-    </w:p>
-    <w:p>
-      <w:pPr>
-        <w:pStyle w:val="17"/>
-        <w:rPr>
-          <w:rFonts w:hint="default" w:ascii="Arial Regular" w:hAnsi="Arial Regular" w:cs="Arial Regular"/>
-          <w:i/>
-          <w:iCs/>
-          <w:sz w:val="24"/>
-          <w:szCs w:val="24"/>
+        <w:pStyle w:val="17"/>
+        <w:numPr>
+          <w:ilvl w:val="0"/>
+          <w:numId w:val="0"/>
+        </w:numPr>
+        <w:ind w:left="360" w:leftChars="0"/>
+        <w:rPr>
+          <w:rFonts w:hint="default" w:ascii="Arial Regular" w:hAnsi="Arial Regular" w:cs="Arial Regular"/>
+          <w:sz w:val="24"/>
+          <w:szCs w:val="24"/>
+          <w:lang w:val="en-US"/>
         </w:rPr>
       </w:pPr>
     </w:p>
@@ -2404,194 +2363,51 @@
           <w:rFonts w:hint="default" w:ascii="Arial Regular" w:hAnsi="Arial Regular" w:cs="Arial Regular"/>
           <w:sz w:val="24"/>
           <w:szCs w:val="24"/>
-        </w:rPr>
-      </w:pPr>
-      <w:r>
-        <w:rPr>
-          <w:rFonts w:hint="default" w:ascii="Arial Regular" w:hAnsi="Arial Regular" w:cs="Arial Regular"/>
-          <w:sz w:val="24"/>
-          <w:szCs w:val="24"/>
-          <w:lang w:val="en-US"/>
-        </w:rPr>
-        <w:t xml:space="preserve">Sweet Oat meal with </w:t>
-      </w:r>
-      <w:r>
-        <w:rPr>
-          <w:rFonts w:hint="default" w:ascii="FreeSans" w:hAnsi="FreeSans"/>
+          <w:lang w:val="en-US"/>
+        </w:rPr>
+      </w:pPr>
+      <w:r>
+        <w:rPr>
+          <w:rFonts w:hint="default" w:ascii="Arial Regular" w:hAnsi="Arial Regular" w:cs="Arial Regular"/>
+          <w:sz w:val="24"/>
+          <w:szCs w:val="24"/>
+          <w:lang w:val="en-US"/>
+        </w:rPr>
+        <w:t xml:space="preserve">After night Yogurt with </w:t>
+      </w:r>
+      <w:r>
+        <w:rPr>
+          <w:rFonts w:hint="default" w:ascii="Arial Regular" w:hAnsi="Arial Regular" w:cs="Arial Regular"/>
           <w:sz w:val="24"/>
           <w:szCs w:val="24"/>
           <w:lang w:val="en-US" w:eastAsia="zh-CN"/>
         </w:rPr>
-        <w:t xml:space="preserve">Evaporated Milk </w:t>
-      </w:r>
-      <w:r>
-        <w:rPr>
-          <w:rFonts w:hint="default" w:ascii="Arial Regular" w:hAnsi="Arial Regular" w:cs="Arial Regular"/>
-          <w:sz w:val="24"/>
-          <w:szCs w:val="24"/>
-          <w:lang w:val="en-US"/>
-        </w:rPr>
-        <w:t>(8 spoonfull of dried Oats, equilvanent to 40 grams, 40ml of Evaporated Milk, little bit of sugar).</w:t>
-      </w:r>
-    </w:p>
-    <w:p>
-      <w:pPr>
-        <w:pStyle w:val="17"/>
-        <w:widowControl/>
-        <w:numPr>
+        <w:t>Granola</w:t>
+      </w:r>
+      <w:r>
+        <w:rPr>
+          <w:rFonts w:hint="default" w:ascii="Arial Regular" w:hAnsi="Arial Regular" w:cs="Arial Regular"/>
+          <w:sz w:val="24"/>
+          <w:szCs w:val="24"/>
+        </w:rPr>
+        <w:t>.</w:t>
+      </w:r>
+    </w:p>
+    <w:p>
+      <w:pPr>
+        <w:pStyle w:val="17"/>
+        <w:numPr>
+          <w:ilvl w:val="0"/>
           <w:numId w:val="0"/>
         </w:numPr>
-        <w:suppressAutoHyphens/>
-        <w:bidi w:val="0"/>
-        <w:spacing w:before="0" w:after="160" w:line="259" w:lineRule="auto"/>
-        <w:contextualSpacing/>
-        <w:jc w:val="left"/>
-        <w:rPr>
-          <w:rFonts w:hint="default" w:ascii="Arial Regular" w:hAnsi="Arial Regular" w:cs="Arial Regular"/>
-          <w:sz w:val="24"/>
-          <w:szCs w:val="24"/>
-          <w:lang w:val="en-US"/>
-        </w:rPr>
-      </w:pPr>
-    </w:p>
-    <w:p>
-      <w:pPr>
-        <w:pStyle w:val="17"/>
-        <w:numPr>
-          <w:ilvl w:val="0"/>
-          <w:numId w:val="4"/>
-        </w:numPr>
-        <w:rPr>
-          <w:rFonts w:hint="default" w:ascii="Arial Regular" w:hAnsi="Arial Regular" w:cs="Arial Regular"/>
-          <w:sz w:val="24"/>
-          <w:szCs w:val="24"/>
-          <w:lang w:val="en-US"/>
-        </w:rPr>
-      </w:pPr>
-      <w:r>
-        <w:rPr>
-          <w:rFonts w:hint="default" w:ascii="Arial Regular" w:hAnsi="Arial Regular" w:cs="Arial Regular"/>
-          <w:sz w:val="24"/>
-          <w:szCs w:val="24"/>
-          <w:lang w:val="en-US"/>
-        </w:rPr>
-        <w:t xml:space="preserve">Morning Snack </w:t>
-      </w:r>
-      <w:r>
-        <w:rPr>
-          <w:rFonts w:hint="default" w:ascii="Arial Regular" w:hAnsi="Arial Regular" w:cs="Arial Regular"/>
-          <w:i w:val="0"/>
-          <w:iCs w:val="0"/>
-          <w:sz w:val="24"/>
-          <w:szCs w:val="24"/>
-          <w:lang w:val="en-US"/>
-        </w:rPr>
-        <w:t>10:00 AM</w:t>
-      </w:r>
-      <w:r>
-        <w:rPr>
-          <w:rFonts w:hint="default" w:ascii="Arial Regular" w:hAnsi="Arial Regular" w:cs="Arial Regular"/>
-          <w:i w:val="0"/>
-          <w:iCs w:val="0"/>
-          <w:sz w:val="24"/>
-          <w:szCs w:val="24"/>
-        </w:rPr>
-        <w:t xml:space="preserve"> </w:t>
-      </w:r>
-      <w:r>
-        <w:rPr>
-          <w:rFonts w:hint="default" w:ascii="Arial Regular" w:hAnsi="Arial Regular" w:cs="Arial Regular"/>
-          <w:i/>
-          <w:iCs/>
-          <w:sz w:val="24"/>
-          <w:szCs w:val="24"/>
-        </w:rPr>
-        <w:t xml:space="preserve">– (30 meals) (Served for </w:t>
-      </w:r>
-      <w:r>
-        <w:rPr>
-          <w:rFonts w:hint="default" w:ascii="Arial Regular" w:hAnsi="Arial Regular" w:cs="Arial Regular"/>
-          <w:i/>
-          <w:iCs/>
-          <w:sz w:val="24"/>
-          <w:szCs w:val="24"/>
-          <w:lang w:val="en-US"/>
-        </w:rPr>
-        <w:t>Morning Snack 10:00AM</w:t>
-      </w:r>
-      <w:r>
-        <w:rPr>
-          <w:rFonts w:hint="default" w:ascii="Arial Regular" w:hAnsi="Arial Regular" w:cs="Arial Regular"/>
-          <w:i/>
-          <w:iCs/>
-          <w:sz w:val="24"/>
-          <w:szCs w:val="24"/>
-        </w:rPr>
-        <w:t>)</w:t>
-      </w:r>
-    </w:p>
-    <w:p>
-      <w:pPr>
-        <w:pStyle w:val="17"/>
-        <w:numPr>
-          <w:ilvl w:val="0"/>
-          <w:numId w:val="0"/>
-        </w:numPr>
-        <w:ind w:left="360" w:leftChars="0"/>
-        <w:rPr>
-          <w:rFonts w:hint="default" w:ascii="Arial Regular" w:hAnsi="Arial Regular" w:cs="Arial Regular"/>
-          <w:sz w:val="24"/>
-          <w:szCs w:val="24"/>
-          <w:lang w:val="en-US"/>
-        </w:rPr>
-      </w:pPr>
-    </w:p>
-    <w:p>
-      <w:pPr>
-        <w:pStyle w:val="17"/>
-        <w:numPr>
-          <w:ilvl w:val="1"/>
-          <w:numId w:val="4"/>
-        </w:numPr>
-        <w:ind w:left="1440" w:leftChars="0" w:hanging="360" w:firstLineChars="0"/>
-        <w:rPr>
-          <w:rFonts w:hint="default" w:ascii="Arial Regular" w:hAnsi="Arial Regular" w:cs="Arial Regular"/>
-          <w:sz w:val="24"/>
-          <w:szCs w:val="24"/>
-          <w:lang w:val="en-US"/>
-        </w:rPr>
-      </w:pPr>
-      <w:r>
-        <w:rPr>
-          <w:rFonts w:hint="default" w:ascii="FreeSans" w:hAnsi="FreeSans"/>
-          <w:sz w:val="24"/>
-          <w:szCs w:val="24"/>
-          <w:lang w:val="en-US"/>
-        </w:rPr>
-        <w:t>Julie’s Lemond Cheese Biz</w:t>
-      </w:r>
-      <w:r>
-        <w:rPr>
-          <w:rFonts w:hint="default" w:ascii="Arial Regular" w:hAnsi="Arial Regular" w:cs="Arial Regular"/>
-          <w:sz w:val="24"/>
-          <w:szCs w:val="24"/>
-        </w:rPr>
-        <w:t>.</w:t>
-      </w:r>
-    </w:p>
-    <w:p>
-      <w:pPr>
-        <w:pStyle w:val="17"/>
-        <w:numPr>
-          <w:ilvl w:val="0"/>
-          <w:numId w:val="0"/>
-        </w:numPr>
-        <w:rPr>
-          <w:rFonts w:hint="default" w:ascii="Arial Regular" w:hAnsi="Arial Regular" w:cs="Arial Regular"/>
-          <w:sz w:val="24"/>
-          <w:szCs w:val="24"/>
-        </w:rPr>
-      </w:pPr>
+        <w:rPr>
+          <w:rFonts w:hint="default" w:ascii="Arial Regular" w:hAnsi="Arial Regular" w:cs="Arial Regular"/>
+          <w:sz w:val="24"/>
+          <w:szCs w:val="24"/>
+        </w:rPr>
+      </w:pPr>
+      <w:bookmarkStart w:id="0" w:name="_GoBack"/>
+      <w:bookmarkEnd w:id="0"/>
     </w:p>
     <w:p>
       <w:pPr>
@@ -2760,6 +2576,7 @@
       <w:pPr>
         <w:pStyle w:val="17"/>
         <w:numPr>
+          <w:ilvl w:val="0"/>
           <w:numId w:val="0"/>
         </w:numPr>
         <w:ind w:left="1080" w:leftChars="0"/>
@@ -2822,7 +2639,7 @@
           <w:sz w:val="24"/>
           <w:szCs w:val="24"/>
         </w:rPr>
-        <w:t xml:space="preserve">– (30 meals) (Served for </w:t>
+        <w:t>– (30 meals</w:t>
       </w:r>
       <w:r>
         <w:rPr>
@@ -2833,7 +2650,7 @@
           <w:szCs w:val="24"/>
           <w:lang w:val="en-US"/>
         </w:rPr>
-        <w:t>Afternoon Snack 16:00PM</w:t>
+        <w:t xml:space="preserve"> ~ 125gram</w:t>
       </w:r>
       <w:r>
         <w:rPr>
@@ -2843,6 +2660,27 @@
           <w:sz w:val="24"/>
           <w:szCs w:val="24"/>
         </w:rPr>
+        <w:t xml:space="preserve">) (Served for </w:t>
+      </w:r>
+      <w:r>
+        <w:rPr>
+          <w:rFonts w:hint="default" w:ascii="Arial Regular" w:hAnsi="Arial Regular" w:cs="Arial Regular"/>
+          <w:i/>
+          <w:iCs/>
+          <w:sz w:val="24"/>
+          <w:szCs w:val="24"/>
+          <w:lang w:val="en-US"/>
+        </w:rPr>
+        <w:t>Afternoon Snack 16:00PM</w:t>
+      </w:r>
+      <w:r>
+        <w:rPr>
+          <w:rFonts w:hint="default" w:ascii="Arial Regular" w:hAnsi="Arial Regular" w:cs="Arial Regular"/>
+          <w:i/>
+          <w:iCs/>
+          <w:sz w:val="24"/>
+          <w:szCs w:val="24"/>
+        </w:rPr>
         <w:t>)</w:t>
       </w:r>
     </w:p>
@@ -2850,6 +2688,7 @@
       <w:pPr>
         <w:pStyle w:val="17"/>
         <w:numPr>
+          <w:ilvl w:val="0"/>
           <w:numId w:val="0"/>
         </w:numPr>
         <w:ind w:left="360" w:leftChars="0"/>
@@ -2999,6 +2838,7 @@
       <w:pPr>
         <w:pStyle w:val="17"/>
         <w:numPr>
+          <w:ilvl w:val="0"/>
           <w:numId w:val="0"/>
         </w:numPr>
         <w:ind w:left="360" w:leftChars="0"/>
@@ -3088,6 +2928,7 @@
       <w:pPr>
         <w:pStyle w:val="17"/>
         <w:numPr>
+          <w:ilvl w:val="0"/>
           <w:numId w:val="0"/>
         </w:numPr>
         <w:ind w:left="1080" w:leftChars="0"/>

</xml_diff>